<commit_message>
added support for hyperlinks
</commit_message>
<xml_diff>
--- a/TestDocument.docx
+++ b/TestDocument.docx
@@ -43,9 +43,11 @@
       <w:pPr>
         <w:pStyle w:val="Heading5"/>
       </w:pPr>
+      <w:proofErr w:type="gramStart"/>
       <w:r>
         <w:t>Heading  5</w:t>
       </w:r>
+      <w:proofErr w:type="gramEnd"/>
     </w:p>
     <w:p>
       <w:pPr>
@@ -57,8 +59,6 @@
     </w:p>
     <w:p/>
     <w:p>
-      <w:bookmarkStart w:id="0" w:name="_GoBack"/>
-      <w:bookmarkEnd w:id="0"/>
       <w:r>
         <w:t>Let’s convert this to markdown!</w:t>
       </w:r>
@@ -140,8 +140,13 @@
       </w:r>
     </w:p>
     <w:p>
-      <w:r>
-        <w:t xml:space="preserve">Here’s some </w:t>
+      <w:proofErr w:type="gramStart"/>
+      <w:r>
+        <w:t>Here’s</w:t>
+      </w:r>
+      <w:proofErr w:type="gramEnd"/>
+      <w:r>
+        <w:t xml:space="preserve"> some </w:t>
       </w:r>
       <w:r>
         <w:rPr>
@@ -164,7 +169,11 @@
         <w:t>some too</w:t>
       </w:r>
       <w:r>
-        <w:t xml:space="preserve">. And </w:t>
+        <w:t xml:space="preserve">. </w:t>
+      </w:r>
+      <w:proofErr w:type="gramStart"/>
+      <w:r>
+        <w:t xml:space="preserve">And </w:t>
       </w:r>
       <w:r>
         <w:rPr>
@@ -175,8 +184,14 @@
       <w:r>
         <w:t>.</w:t>
       </w:r>
-    </w:p>
-    <w:p>
+      <w:proofErr w:type="gramEnd"/>
+    </w:p>
+    <w:p>
+      <w:pPr>
+        <w:rPr>
+          <w:rStyle w:val="Hyperlink"/>
+        </w:rPr>
+      </w:pPr>
       <w:hyperlink r:id="rId8" w:history="1">
         <w:r>
           <w:rPr>
@@ -185,7 +200,34 @@
           <w:t>Azure</w:t>
         </w:r>
       </w:hyperlink>
-    </w:p>
+      <w:bookmarkStart w:id="0" w:name="_GoBack"/>
+      <w:bookmarkEnd w:id="0"/>
+    </w:p>
+    <w:p>
+      <w:pPr>
+        <w:rPr>
+          <w:rStyle w:val="Hyperlink"/>
+        </w:rPr>
+      </w:pPr>
+    </w:p>
+    <w:p>
+      <w:r>
+        <w:lastRenderedPageBreak/>
+        <w:t xml:space="preserve">Here’s </w:t>
+      </w:r>
+      <w:hyperlink r:id="rId9" w:history="1">
+        <w:r>
+          <w:rPr>
+            <w:rStyle w:val="Hyperlink"/>
+          </w:rPr>
+          <w:t>another hyperlink test</w:t>
+        </w:r>
+      </w:hyperlink>
+      <w:r>
+        <w:t xml:space="preserve">. </w:t>
+      </w:r>
+    </w:p>
+    <w:p/>
     <w:p>
       <w:r>
         <w:t>Test.</w:t>
@@ -199,10 +241,11 @@
           <w:numId w:val="1"/>
         </w:numPr>
       </w:pPr>
-      <w:r>
-        <w:lastRenderedPageBreak/>
+      <w:proofErr w:type="spellStart"/>
+      <w:r>
         <w:t>Asdf</w:t>
       </w:r>
+      <w:proofErr w:type="spellEnd"/>
     </w:p>
     <w:p>
       <w:pPr>
@@ -212,9 +255,11 @@
           <w:numId w:val="1"/>
         </w:numPr>
       </w:pPr>
+      <w:proofErr w:type="spellStart"/>
       <w:r>
         <w:t>Asdf</w:t>
       </w:r>
+      <w:proofErr w:type="spellEnd"/>
     </w:p>
     <w:p>
       <w:pPr>
@@ -224,9 +269,11 @@
           <w:numId w:val="1"/>
         </w:numPr>
       </w:pPr>
+      <w:proofErr w:type="spellStart"/>
       <w:r>
         <w:t>Asdf</w:t>
       </w:r>
+      <w:proofErr w:type="spellEnd"/>
     </w:p>
     <w:p>
       <w:pPr>
@@ -236,9 +283,11 @@
           <w:numId w:val="1"/>
         </w:numPr>
       </w:pPr>
+      <w:proofErr w:type="spellStart"/>
       <w:r>
         <w:t>Asdf</w:t>
       </w:r>
+      <w:proofErr w:type="spellEnd"/>
     </w:p>
     <w:p>
       <w:r>
@@ -253,9 +302,11 @@
           <w:numId w:val="2"/>
         </w:numPr>
       </w:pPr>
+      <w:proofErr w:type="spellStart"/>
       <w:r>
         <w:t>Asdf</w:t>
       </w:r>
+      <w:proofErr w:type="spellEnd"/>
     </w:p>
     <w:p>
       <w:pPr>
@@ -265,9 +316,11 @@
           <w:numId w:val="2"/>
         </w:numPr>
       </w:pPr>
+      <w:proofErr w:type="spellStart"/>
       <w:r>
         <w:t>Asdf</w:t>
       </w:r>
+      <w:proofErr w:type="spellEnd"/>
     </w:p>
     <w:p>
       <w:pPr>
@@ -277,9 +330,11 @@
           <w:numId w:val="2"/>
         </w:numPr>
       </w:pPr>
+      <w:proofErr w:type="spellStart"/>
       <w:r>
         <w:t>Asdf</w:t>
       </w:r>
+      <w:proofErr w:type="spellEnd"/>
     </w:p>
     <w:p>
       <w:pPr>
@@ -289,9 +344,11 @@
           <w:numId w:val="2"/>
         </w:numPr>
       </w:pPr>
+      <w:proofErr w:type="spellStart"/>
       <w:r>
         <w:t>Asdf</w:t>
       </w:r>
+      <w:proofErr w:type="spellEnd"/>
     </w:p>
     <w:p>
       <w:r>
@@ -1727,7 +1784,7 @@
 </file>
 
 <file path=customXml/itemProps1.xml><?xml version="1.0" encoding="utf-8"?>
-<ds:datastoreItem xmlns:ds="http://schemas.openxmlformats.org/officeDocument/2006/customXml" ds:itemID="{AD550615-9E82-4111-B97D-CC01CD20652A}">
+<ds:datastoreItem xmlns:ds="http://schemas.openxmlformats.org/officeDocument/2006/customXml" ds:itemID="{46525112-42E6-4CB3-9334-BF06B5985741}">
   <ds:schemaRefs>
     <ds:schemaRef ds:uri="http://schemas.openxmlformats.org/officeDocument/2006/bibliography"/>
   </ds:schemaRefs>

</xml_diff>